<commit_message>
update upload an file yang salah
</commit_message>
<xml_diff>
--- a/Tugas akhir/asset/Gambaran menu web.docx
+++ b/Tugas akhir/asset/Gambaran menu web.docx
@@ -87,6 +87,36 @@
           <w:szCs w:val="24"/>
         </w:rPr>
         <w:t>Menu Favorit</w:t>
+      </w:r>
+    </w:p>
+    <w:p>
+      <w:pPr>
+        <w:pStyle w:val="ListParagraph"/>
+        <w:numPr>
+          <w:ilvl w:val="0"/>
+          <w:numId w:val="1"/>
+        </w:numPr>
+        <w:rPr>
+          <w:rFonts w:ascii="Poppins" w:hAnsi="Poppins" w:cs="Poppins"/>
+          <w:sz w:val="24"/>
+          <w:szCs w:val="24"/>
+        </w:rPr>
+      </w:pPr>
+      <w:r>
+        <w:rPr>
+          <w:rFonts w:ascii="Poppins" w:hAnsi="Poppins" w:cs="Poppins"/>
+          <w:sz w:val="24"/>
+          <w:szCs w:val="24"/>
+        </w:rPr>
+        <w:t>Promo</w:t>
+      </w:r>
+      <w:r>
+        <w:rPr>
+          <w:rFonts w:ascii="Poppins" w:hAnsi="Poppins" w:cs="Poppins"/>
+          <w:sz w:val="24"/>
+          <w:szCs w:val="24"/>
+        </w:rPr>
+        <w:t xml:space="preserve"> (Hanya di momen tertentu)</w:t>
       </w:r>
     </w:p>
     <w:p>

</xml_diff>